<commit_message>
game demo for javascript
</commit_message>
<xml_diff>
--- a/software_design_uml/project/part_1.docx
+++ b/software_design_uml/project/part_1.docx
@@ -4,13 +4,110 @@
   <w:body>
     <w:p>
       <w:pPr>
-        <w:rPr>
-          <w:sz w:val="24"/>
-          <w:szCs w:val="24"/>
-        </w:rPr>
-      </w:pPr>
-      <w:r>
-        <w:rPr>
+        <w:spacing w:line="480" w:lineRule="auto"/>
+        <w:jc w:val="center"/>
+        <w:rPr>
+          <w:rFonts w:ascii="Times New Roman" w:hAnsi="Times New Roman" w:cs="Times New Roman"/>
+          <w:sz w:val="24"/>
+          <w:szCs w:val="24"/>
+        </w:rPr>
+      </w:pPr>
+    </w:p>
+    <w:p>
+      <w:pPr>
+        <w:spacing w:line="480" w:lineRule="auto"/>
+        <w:jc w:val="center"/>
+        <w:rPr>
+          <w:rFonts w:ascii="Times New Roman" w:hAnsi="Times New Roman" w:cs="Times New Roman"/>
+          <w:sz w:val="24"/>
+          <w:szCs w:val="24"/>
+        </w:rPr>
+      </w:pPr>
+    </w:p>
+    <w:p>
+      <w:pPr>
+        <w:spacing w:line="480" w:lineRule="auto"/>
+        <w:jc w:val="center"/>
+        <w:rPr>
+          <w:rFonts w:ascii="Times New Roman" w:hAnsi="Times New Roman" w:cs="Times New Roman"/>
+          <w:sz w:val="24"/>
+          <w:szCs w:val="24"/>
+        </w:rPr>
+      </w:pPr>
+    </w:p>
+    <w:p>
+      <w:pPr>
+        <w:spacing w:line="480" w:lineRule="auto"/>
+        <w:jc w:val="center"/>
+        <w:rPr>
+          <w:rFonts w:ascii="Times New Roman" w:hAnsi="Times New Roman" w:cs="Times New Roman"/>
+          <w:sz w:val="24"/>
+          <w:szCs w:val="24"/>
+        </w:rPr>
+      </w:pPr>
+    </w:p>
+    <w:p>
+      <w:pPr>
+        <w:spacing w:line="480" w:lineRule="auto"/>
+        <w:jc w:val="center"/>
+        <w:rPr>
+          <w:rFonts w:ascii="Times New Roman" w:hAnsi="Times New Roman" w:cs="Times New Roman"/>
+          <w:sz w:val="24"/>
+          <w:szCs w:val="24"/>
+        </w:rPr>
+      </w:pPr>
+    </w:p>
+    <w:p>
+      <w:pPr>
+        <w:spacing w:line="480" w:lineRule="auto"/>
+        <w:jc w:val="center"/>
+        <w:rPr>
+          <w:rFonts w:ascii="Times New Roman" w:hAnsi="Times New Roman" w:cs="Times New Roman"/>
+          <w:sz w:val="24"/>
+          <w:szCs w:val="24"/>
+        </w:rPr>
+      </w:pPr>
+      <w:r>
+        <w:rPr>
+          <w:rFonts w:ascii="Times New Roman" w:hAnsi="Times New Roman" w:cs="Times New Roman"/>
+          <w:sz w:val="24"/>
+          <w:szCs w:val="24"/>
+        </w:rPr>
+        <w:t>Open Source POS</w:t>
+      </w:r>
+    </w:p>
+    <w:p>
+      <w:pPr>
+        <w:spacing w:line="480" w:lineRule="auto"/>
+        <w:jc w:val="center"/>
+        <w:rPr>
+          <w:rFonts w:ascii="Times New Roman" w:hAnsi="Times New Roman" w:cs="Times New Roman"/>
+          <w:sz w:val="24"/>
+          <w:szCs w:val="24"/>
+        </w:rPr>
+      </w:pPr>
+      <w:r>
+        <w:rPr>
+          <w:rFonts w:ascii="Times New Roman" w:hAnsi="Times New Roman" w:cs="Times New Roman"/>
+          <w:sz w:val="24"/>
+          <w:szCs w:val="24"/>
+        </w:rPr>
+        <w:t>Capitol Technology University</w:t>
+      </w:r>
+    </w:p>
+    <w:p>
+      <w:pPr>
+        <w:spacing w:line="480" w:lineRule="auto"/>
+        <w:jc w:val="center"/>
+        <w:rPr>
+          <w:rFonts w:ascii="Times New Roman" w:hAnsi="Times New Roman" w:cs="Times New Roman"/>
+          <w:sz w:val="24"/>
+          <w:szCs w:val="24"/>
+        </w:rPr>
+      </w:pPr>
+      <w:r>
+        <w:rPr>
+          <w:rFonts w:ascii="Times New Roman" w:hAnsi="Times New Roman" w:cs="Times New Roman"/>
           <w:sz w:val="24"/>
           <w:szCs w:val="24"/>
         </w:rPr>
@@ -19,95 +116,440 @@
     </w:p>
     <w:p>
       <w:pPr>
-        <w:rPr>
-          <w:sz w:val="24"/>
-          <w:szCs w:val="24"/>
-        </w:rPr>
-      </w:pPr>
-      <w:r>
-        <w:rPr>
-          <w:sz w:val="24"/>
-          <w:szCs w:val="24"/>
-        </w:rPr>
-        <w:t xml:space="preserve">CS-405 </w:t>
-      </w:r>
-      <w:r>
-        <w:rPr>
-          <w:sz w:val="24"/>
-          <w:szCs w:val="24"/>
-        </w:rPr>
-        <w:t>Project - Part 1</w:t>
+        <w:spacing w:line="480" w:lineRule="auto"/>
+        <w:jc w:val="center"/>
+        <w:rPr>
+          <w:rFonts w:ascii="Times New Roman" w:hAnsi="Times New Roman" w:cs="Times New Roman"/>
+          <w:sz w:val="24"/>
+          <w:szCs w:val="24"/>
+        </w:rPr>
+      </w:pPr>
+      <w:r>
+        <w:rPr>
+          <w:rFonts w:ascii="Times New Roman" w:hAnsi="Times New Roman" w:cs="Times New Roman"/>
+          <w:sz w:val="24"/>
+          <w:szCs w:val="24"/>
+        </w:rPr>
+        <w:t>CS-405</w:t>
+      </w:r>
+    </w:p>
+    <w:p>
+      <w:pPr>
+        <w:spacing w:line="480" w:lineRule="auto"/>
+        <w:jc w:val="center"/>
+        <w:rPr>
+          <w:rFonts w:ascii="Times New Roman" w:hAnsi="Times New Roman" w:cs="Times New Roman"/>
+          <w:sz w:val="24"/>
+          <w:szCs w:val="24"/>
+        </w:rPr>
+      </w:pPr>
+      <w:r>
+        <w:rPr>
+          <w:rFonts w:ascii="Times New Roman" w:hAnsi="Times New Roman" w:cs="Times New Roman"/>
+          <w:sz w:val="24"/>
+          <w:szCs w:val="24"/>
+        </w:rPr>
+        <w:t>3/14/2020</w:t>
       </w:r>
       <w:bookmarkStart w:id="0" w:name="_GoBack"/>
       <w:bookmarkEnd w:id="0"/>
     </w:p>
     <w:p>
       <w:pPr>
-        <w:rPr>
-          <w:sz w:val="24"/>
-          <w:szCs w:val="24"/>
-        </w:rPr>
-      </w:pPr>
-      <w:r>
-        <w:rPr>
-          <w:sz w:val="24"/>
-          <w:szCs w:val="24"/>
-        </w:rPr>
-        <w:t>3/14/2020</w:t>
-      </w:r>
-    </w:p>
-    <w:p>
-      <w:pPr>
-        <w:rPr>
-          <w:sz w:val="24"/>
-          <w:szCs w:val="24"/>
-        </w:rPr>
-      </w:pPr>
-    </w:p>
-    <w:p>
-      <w:pPr>
-        <w:rPr>
-          <w:sz w:val="24"/>
-          <w:szCs w:val="24"/>
-        </w:rPr>
-      </w:pPr>
-      <w:r>
-        <w:rPr>
-          <w:sz w:val="24"/>
-          <w:szCs w:val="24"/>
-        </w:rPr>
-        <w:t xml:space="preserve">There are many mom and pop </w:t>
-      </w:r>
-      <w:r>
-        <w:rPr>
-          <w:sz w:val="24"/>
-          <w:szCs w:val="24"/>
-        </w:rPr>
-        <w:t xml:space="preserve">stores in America that only complete transactions with cash and keep hard copies of all sales. </w:t>
-      </w:r>
-      <w:r>
-        <w:rPr>
-          <w:sz w:val="24"/>
-          <w:szCs w:val="24"/>
-        </w:rPr>
-        <w:t xml:space="preserve">Most modern POS systems require </w:t>
-      </w:r>
-      <w:r>
-        <w:rPr>
-          <w:sz w:val="24"/>
-          <w:szCs w:val="24"/>
-        </w:rPr>
-        <w:t xml:space="preserve">a </w:t>
-      </w:r>
-      <w:r>
-        <w:rPr>
-          <w:sz w:val="24"/>
-          <w:szCs w:val="24"/>
-        </w:rPr>
-        <w:t xml:space="preserve">subscription License. There is need for a lightweight, simplistic, open source POS system. This system will be required to track sales and payment. The system Must allow management of the products and services. The system must assist in payment. The system must </w:t>
-      </w:r>
-      <w:r>
-        <w:rPr>
+        <w:spacing w:line="480" w:lineRule="auto"/>
+        <w:rPr>
+          <w:rFonts w:ascii="Times New Roman" w:hAnsi="Times New Roman" w:cs="Times New Roman"/>
+          <w:sz w:val="24"/>
+          <w:szCs w:val="24"/>
+        </w:rPr>
+      </w:pPr>
+      <w:r>
+        <w:rPr>
+          <w:rFonts w:ascii="Times New Roman" w:hAnsi="Times New Roman" w:cs="Times New Roman"/>
+          <w:sz w:val="24"/>
+          <w:szCs w:val="24"/>
+        </w:rPr>
+        <w:br w:type="page"/>
+      </w:r>
+    </w:p>
+    <w:p>
+      <w:pPr>
+        <w:spacing w:line="480" w:lineRule="auto"/>
+        <w:jc w:val="center"/>
+        <w:rPr>
+          <w:rFonts w:ascii="Times New Roman" w:hAnsi="Times New Roman" w:cs="Times New Roman"/>
+          <w:sz w:val="24"/>
+          <w:szCs w:val="24"/>
+        </w:rPr>
+      </w:pPr>
+      <w:r>
+        <w:rPr>
+          <w:rFonts w:ascii="Times New Roman" w:hAnsi="Times New Roman" w:cs="Times New Roman"/>
+          <w:sz w:val="24"/>
+          <w:szCs w:val="24"/>
+        </w:rPr>
+        <w:lastRenderedPageBreak/>
+        <w:t>Introduction</w:t>
+      </w:r>
+    </w:p>
+    <w:p>
+      <w:pPr>
+        <w:spacing w:line="480" w:lineRule="auto"/>
+        <w:rPr>
+          <w:rFonts w:ascii="Times New Roman" w:hAnsi="Times New Roman" w:cs="Times New Roman"/>
+          <w:sz w:val="24"/>
+          <w:szCs w:val="24"/>
+        </w:rPr>
+      </w:pPr>
+      <w:r>
+        <w:rPr>
+          <w:rFonts w:ascii="Times New Roman" w:hAnsi="Times New Roman" w:cs="Times New Roman"/>
+          <w:sz w:val="24"/>
+          <w:szCs w:val="24"/>
+        </w:rPr>
+        <w:tab/>
+        <w:t>A point of sale (POS)</w:t>
+      </w:r>
+      <w:r>
+        <w:rPr>
+          <w:rFonts w:ascii="Times New Roman" w:hAnsi="Times New Roman" w:cs="Times New Roman"/>
+          <w:sz w:val="24"/>
+          <w:szCs w:val="24"/>
+        </w:rPr>
+        <w:t xml:space="preserve"> system is a system that allows a customer to make payment for a product or service. Every time a customer makes a purchase, they are completing a point of sale transaction. </w:t>
+      </w:r>
+      <w:r>
+        <w:rPr>
+          <w:rFonts w:ascii="Times New Roman" w:hAnsi="Times New Roman" w:cs="Times New Roman"/>
+          <w:sz w:val="24"/>
+          <w:szCs w:val="24"/>
+        </w:rPr>
+        <w:t xml:space="preserve"> </w:t>
+      </w:r>
+      <w:r>
+        <w:rPr>
+          <w:rFonts w:ascii="Times New Roman" w:hAnsi="Times New Roman" w:cs="Times New Roman"/>
+          <w:sz w:val="24"/>
+          <w:szCs w:val="24"/>
+        </w:rPr>
+        <w:t xml:space="preserve">The POS system is where most sales, inventory, and customer information </w:t>
+      </w:r>
+      <w:proofErr w:type="gramStart"/>
+      <w:r>
+        <w:rPr>
+          <w:rFonts w:ascii="Times New Roman" w:hAnsi="Times New Roman" w:cs="Times New Roman"/>
+          <w:sz w:val="24"/>
+          <w:szCs w:val="24"/>
+        </w:rPr>
+        <w:t>is</w:t>
+      </w:r>
+      <w:proofErr w:type="gramEnd"/>
+      <w:r>
+        <w:rPr>
+          <w:rFonts w:ascii="Times New Roman" w:hAnsi="Times New Roman" w:cs="Times New Roman"/>
+          <w:sz w:val="24"/>
+          <w:szCs w:val="24"/>
+        </w:rPr>
+        <w:t xml:space="preserve"> stored and managed. “</w:t>
+      </w:r>
+      <w:r>
+        <w:rPr>
+          <w:rFonts w:ascii="Times New Roman" w:hAnsi="Times New Roman" w:cs="Times New Roman"/>
+          <w:sz w:val="24"/>
+          <w:szCs w:val="24"/>
+        </w:rPr>
+        <w:t>As evident as the benefits of a POS system are, we found that 56 percent of single-store retailers are still not using one. Instead, we found, many are still using a combination of manual methods, cash registers, QuickBooks and Excel for bookkeeping</w:t>
+      </w:r>
+      <w:r>
+        <w:rPr>
+          <w:rFonts w:ascii="Times New Roman" w:hAnsi="Times New Roman" w:cs="Times New Roman"/>
+          <w:sz w:val="24"/>
+          <w:szCs w:val="24"/>
+        </w:rPr>
+        <w:t xml:space="preserve">” </w:t>
+      </w:r>
+      <w:r>
+        <w:rPr>
+          <w:rFonts w:ascii="Times New Roman" w:hAnsi="Times New Roman" w:cs="Times New Roman"/>
+          <w:sz w:val="24"/>
+          <w:szCs w:val="24"/>
+        </w:rPr>
+        <w:t>(Stubbs, 2019)</w:t>
+      </w:r>
+      <w:r>
+        <w:rPr>
+          <w:rFonts w:ascii="Times New Roman" w:hAnsi="Times New Roman" w:cs="Times New Roman"/>
+          <w:sz w:val="24"/>
+          <w:szCs w:val="24"/>
+        </w:rPr>
+        <w:t xml:space="preserve">. </w:t>
+      </w:r>
+      <w:r>
+        <w:rPr>
+          <w:rFonts w:ascii="Times New Roman" w:hAnsi="Times New Roman" w:cs="Times New Roman"/>
+          <w:sz w:val="24"/>
+          <w:szCs w:val="24"/>
+        </w:rPr>
+        <w:t xml:space="preserve">Most modern POS systems require a subscription License. </w:t>
+      </w:r>
+      <w:r>
+        <w:rPr>
+          <w:rFonts w:ascii="Times New Roman" w:hAnsi="Times New Roman" w:cs="Times New Roman"/>
+          <w:sz w:val="24"/>
+          <w:szCs w:val="24"/>
+        </w:rPr>
+        <w:t>Therefore, there</w:t>
+      </w:r>
+      <w:r>
+        <w:rPr>
+          <w:rFonts w:ascii="Times New Roman" w:hAnsi="Times New Roman" w:cs="Times New Roman"/>
+          <w:sz w:val="24"/>
+          <w:szCs w:val="24"/>
+        </w:rPr>
+        <w:t xml:space="preserve"> is need for a lightweight, simplistic, open source POS system.</w:t>
+      </w:r>
+    </w:p>
+    <w:p>
+      <w:pPr>
+        <w:spacing w:line="480" w:lineRule="auto"/>
+        <w:jc w:val="center"/>
+        <w:rPr>
+          <w:rFonts w:ascii="Times New Roman" w:hAnsi="Times New Roman" w:cs="Times New Roman"/>
+          <w:sz w:val="24"/>
+          <w:szCs w:val="24"/>
+        </w:rPr>
+      </w:pPr>
+      <w:r>
+        <w:rPr>
+          <w:rFonts w:ascii="Times New Roman" w:hAnsi="Times New Roman" w:cs="Times New Roman"/>
+          <w:sz w:val="24"/>
+          <w:szCs w:val="24"/>
+        </w:rPr>
+        <w:t>Inception</w:t>
+      </w:r>
+    </w:p>
+    <w:p>
+      <w:pPr>
+        <w:spacing w:line="480" w:lineRule="auto"/>
+        <w:ind w:firstLine="720"/>
+        <w:rPr>
+          <w:rFonts w:ascii="Times New Roman" w:hAnsi="Times New Roman" w:cs="Times New Roman"/>
+          <w:sz w:val="24"/>
+          <w:szCs w:val="24"/>
+        </w:rPr>
+      </w:pPr>
+      <w:r>
+        <w:rPr>
+          <w:rFonts w:ascii="Times New Roman" w:hAnsi="Times New Roman" w:cs="Times New Roman"/>
+          <w:sz w:val="24"/>
+          <w:szCs w:val="24"/>
+        </w:rPr>
+        <w:t>There are many</w:t>
+      </w:r>
+      <w:r>
+        <w:rPr>
+          <w:rFonts w:ascii="Times New Roman" w:hAnsi="Times New Roman" w:cs="Times New Roman"/>
+          <w:sz w:val="24"/>
+          <w:szCs w:val="24"/>
+        </w:rPr>
+        <w:t xml:space="preserve"> small businesses</w:t>
+      </w:r>
+      <w:r>
+        <w:rPr>
+          <w:rFonts w:ascii="Times New Roman" w:hAnsi="Times New Roman" w:cs="Times New Roman"/>
+          <w:sz w:val="24"/>
+          <w:szCs w:val="24"/>
+        </w:rPr>
+        <w:t xml:space="preserve"> in America that only complete transactions with cash and keep hard copies of all sales.</w:t>
+      </w:r>
+      <w:r>
+        <w:rPr>
+          <w:rFonts w:ascii="Times New Roman" w:hAnsi="Times New Roman" w:cs="Times New Roman"/>
+          <w:sz w:val="24"/>
+          <w:szCs w:val="24"/>
+        </w:rPr>
+        <w:t xml:space="preserve"> An open source POS system would be beneficial to these businesses to save the owners money. The benefits of an open source system do not end there, all the source code should be available which will allow for custom solutions that better fits the business needs. </w:t>
+      </w:r>
+    </w:p>
+    <w:p>
+      <w:pPr>
+        <w:spacing w:line="480" w:lineRule="auto"/>
+        <w:jc w:val="center"/>
+        <w:rPr>
+          <w:rFonts w:ascii="Times New Roman" w:hAnsi="Times New Roman" w:cs="Times New Roman"/>
+          <w:sz w:val="24"/>
+          <w:szCs w:val="24"/>
+        </w:rPr>
+      </w:pPr>
+      <w:r>
+        <w:rPr>
+          <w:rFonts w:ascii="Times New Roman" w:hAnsi="Times New Roman" w:cs="Times New Roman"/>
+          <w:sz w:val="24"/>
+          <w:szCs w:val="24"/>
+        </w:rPr>
+        <w:t>Requirements</w:t>
+      </w:r>
+    </w:p>
+    <w:p>
+      <w:pPr>
+        <w:spacing w:line="480" w:lineRule="auto"/>
+        <w:rPr>
+          <w:rFonts w:ascii="Times New Roman" w:hAnsi="Times New Roman" w:cs="Times New Roman"/>
+          <w:sz w:val="24"/>
+          <w:szCs w:val="24"/>
+        </w:rPr>
+      </w:pPr>
+      <w:r>
+        <w:rPr>
+          <w:rFonts w:ascii="Times New Roman" w:hAnsi="Times New Roman" w:cs="Times New Roman"/>
+          <w:sz w:val="24"/>
+          <w:szCs w:val="24"/>
+        </w:rPr>
+        <w:t xml:space="preserve"> </w:t>
+      </w:r>
+      <w:r>
+        <w:rPr>
+          <w:rFonts w:ascii="Times New Roman" w:hAnsi="Times New Roman" w:cs="Times New Roman"/>
+          <w:sz w:val="24"/>
+          <w:szCs w:val="24"/>
+        </w:rPr>
+        <w:t>This syste</w:t>
+      </w:r>
+      <w:r>
+        <w:rPr>
+          <w:rFonts w:ascii="Times New Roman" w:hAnsi="Times New Roman" w:cs="Times New Roman"/>
+          <w:sz w:val="24"/>
+          <w:szCs w:val="24"/>
+        </w:rPr>
+        <w:t xml:space="preserve">m should fulfill the following requirements: </w:t>
+      </w:r>
+      <w:r>
+        <w:rPr>
+          <w:rFonts w:ascii="Times New Roman" w:hAnsi="Times New Roman" w:cs="Times New Roman"/>
+          <w:sz w:val="24"/>
+          <w:szCs w:val="24"/>
+        </w:rPr>
+        <w:t xml:space="preserve"> </w:t>
+      </w:r>
+    </w:p>
+    <w:p>
+      <w:pPr>
+        <w:pStyle w:val="ListParagraph"/>
+        <w:numPr>
+          <w:ilvl w:val="0"/>
+          <w:numId w:val="1"/>
+        </w:numPr>
+        <w:spacing w:line="480" w:lineRule="auto"/>
+        <w:rPr>
+          <w:rFonts w:ascii="Times New Roman" w:hAnsi="Times New Roman" w:cs="Times New Roman"/>
+          <w:sz w:val="24"/>
+          <w:szCs w:val="24"/>
+        </w:rPr>
+      </w:pPr>
+      <w:r>
+        <w:rPr>
+          <w:rFonts w:ascii="Times New Roman" w:hAnsi="Times New Roman" w:cs="Times New Roman"/>
+          <w:sz w:val="24"/>
+          <w:szCs w:val="24"/>
+        </w:rPr>
+        <w:t>The system must t</w:t>
+      </w:r>
+      <w:r>
+        <w:rPr>
+          <w:rFonts w:ascii="Times New Roman" w:hAnsi="Times New Roman" w:cs="Times New Roman"/>
+          <w:sz w:val="24"/>
+          <w:szCs w:val="24"/>
+        </w:rPr>
+        <w:t xml:space="preserve">rack sales and payment. </w:t>
+      </w:r>
+    </w:p>
+    <w:p>
+      <w:pPr>
+        <w:pStyle w:val="ListParagraph"/>
+        <w:numPr>
+          <w:ilvl w:val="0"/>
+          <w:numId w:val="1"/>
+        </w:numPr>
+        <w:spacing w:line="480" w:lineRule="auto"/>
+        <w:rPr>
+          <w:rFonts w:ascii="Times New Roman" w:hAnsi="Times New Roman" w:cs="Times New Roman"/>
+          <w:sz w:val="24"/>
+          <w:szCs w:val="24"/>
+        </w:rPr>
+      </w:pPr>
+      <w:r>
+        <w:rPr>
+          <w:rFonts w:ascii="Times New Roman" w:hAnsi="Times New Roman" w:cs="Times New Roman"/>
+          <w:sz w:val="24"/>
+          <w:szCs w:val="24"/>
+        </w:rPr>
+        <w:t xml:space="preserve">The system </w:t>
+      </w:r>
+      <w:r>
+        <w:rPr>
+          <w:rFonts w:ascii="Times New Roman" w:hAnsi="Times New Roman" w:cs="Times New Roman"/>
+          <w:sz w:val="24"/>
+          <w:szCs w:val="24"/>
+        </w:rPr>
+        <w:t>m</w:t>
+      </w:r>
+      <w:r>
+        <w:rPr>
+          <w:rFonts w:ascii="Times New Roman" w:hAnsi="Times New Roman" w:cs="Times New Roman"/>
+          <w:sz w:val="24"/>
+          <w:szCs w:val="24"/>
+        </w:rPr>
+        <w:t xml:space="preserve">ust allow management of the products and services. </w:t>
+      </w:r>
+    </w:p>
+    <w:p>
+      <w:pPr>
+        <w:pStyle w:val="ListParagraph"/>
+        <w:numPr>
+          <w:ilvl w:val="0"/>
+          <w:numId w:val="1"/>
+        </w:numPr>
+        <w:spacing w:line="480" w:lineRule="auto"/>
+        <w:rPr>
+          <w:rFonts w:ascii="Times New Roman" w:hAnsi="Times New Roman" w:cs="Times New Roman"/>
+          <w:sz w:val="24"/>
+          <w:szCs w:val="24"/>
+        </w:rPr>
+      </w:pPr>
+      <w:r>
+        <w:rPr>
+          <w:rFonts w:ascii="Times New Roman" w:hAnsi="Times New Roman" w:cs="Times New Roman"/>
+          <w:sz w:val="24"/>
+          <w:szCs w:val="24"/>
+        </w:rPr>
+        <w:t xml:space="preserve">The system must assist in payment. </w:t>
+      </w:r>
+    </w:p>
+    <w:p>
+      <w:pPr>
+        <w:pStyle w:val="ListParagraph"/>
+        <w:numPr>
+          <w:ilvl w:val="0"/>
+          <w:numId w:val="1"/>
+        </w:numPr>
+        <w:spacing w:line="480" w:lineRule="auto"/>
+        <w:rPr>
+          <w:rFonts w:ascii="Times New Roman" w:hAnsi="Times New Roman" w:cs="Times New Roman"/>
+          <w:sz w:val="24"/>
+          <w:szCs w:val="24"/>
+        </w:rPr>
+      </w:pPr>
+      <w:r>
+        <w:rPr>
+          <w:rFonts w:ascii="Times New Roman" w:hAnsi="Times New Roman" w:cs="Times New Roman"/>
+          <w:sz w:val="24"/>
+          <w:szCs w:val="24"/>
+        </w:rPr>
+        <w:t xml:space="preserve">The system must </w:t>
+      </w:r>
+      <w:r>
+        <w:rPr>
+          <w:rFonts w:ascii="Times New Roman" w:hAnsi="Times New Roman" w:cs="Times New Roman"/>
           <w:sz w:val="24"/>
           <w:szCs w:val="24"/>
         </w:rPr>
@@ -115,27 +557,803 @@
       </w:r>
       <w:r>
         <w:rPr>
-          <w:sz w:val="24"/>
-          <w:szCs w:val="24"/>
-        </w:rPr>
-        <w:t xml:space="preserve">. The system must complete audits. </w:t>
-      </w:r>
-      <w:r>
-        <w:rPr>
-          <w:sz w:val="24"/>
-          <w:szCs w:val="24"/>
-        </w:rPr>
-        <w:t xml:space="preserve">The system will be used by workers, and supervisors. The system must be modular (could be adjusted for multiple business types). </w:t>
+          <w:rFonts w:ascii="Times New Roman" w:hAnsi="Times New Roman" w:cs="Times New Roman"/>
+          <w:sz w:val="24"/>
+          <w:szCs w:val="24"/>
+        </w:rPr>
+        <w:t xml:space="preserve">. </w:t>
+      </w:r>
+    </w:p>
+    <w:p>
+      <w:pPr>
+        <w:pStyle w:val="ListParagraph"/>
+        <w:numPr>
+          <w:ilvl w:val="0"/>
+          <w:numId w:val="1"/>
+        </w:numPr>
+        <w:spacing w:line="480" w:lineRule="auto"/>
+        <w:rPr>
+          <w:rFonts w:ascii="Times New Roman" w:hAnsi="Times New Roman" w:cs="Times New Roman"/>
+          <w:sz w:val="24"/>
+          <w:szCs w:val="24"/>
+        </w:rPr>
+      </w:pPr>
+      <w:r>
+        <w:rPr>
+          <w:rFonts w:ascii="Times New Roman" w:hAnsi="Times New Roman" w:cs="Times New Roman"/>
+          <w:sz w:val="24"/>
+          <w:szCs w:val="24"/>
+        </w:rPr>
+        <w:t xml:space="preserve">The system must complete audits. </w:t>
+      </w:r>
+    </w:p>
+    <w:p>
+      <w:pPr>
+        <w:pStyle w:val="ListParagraph"/>
+        <w:numPr>
+          <w:ilvl w:val="0"/>
+          <w:numId w:val="1"/>
+        </w:numPr>
+        <w:spacing w:line="480" w:lineRule="auto"/>
+        <w:rPr>
+          <w:rFonts w:ascii="Times New Roman" w:hAnsi="Times New Roman" w:cs="Times New Roman"/>
+          <w:sz w:val="24"/>
+          <w:szCs w:val="24"/>
+        </w:rPr>
+      </w:pPr>
+      <w:r>
+        <w:rPr>
+          <w:rFonts w:ascii="Times New Roman" w:hAnsi="Times New Roman" w:cs="Times New Roman"/>
+          <w:sz w:val="24"/>
+          <w:szCs w:val="24"/>
+        </w:rPr>
+        <w:lastRenderedPageBreak/>
+        <w:t xml:space="preserve">The system </w:t>
+      </w:r>
+      <w:r>
+        <w:rPr>
+          <w:rFonts w:ascii="Times New Roman" w:hAnsi="Times New Roman" w:cs="Times New Roman"/>
+          <w:sz w:val="24"/>
+          <w:szCs w:val="24"/>
+        </w:rPr>
+        <w:t>must</w:t>
+      </w:r>
+      <w:r>
+        <w:rPr>
+          <w:rFonts w:ascii="Times New Roman" w:hAnsi="Times New Roman" w:cs="Times New Roman"/>
+          <w:sz w:val="24"/>
+          <w:szCs w:val="24"/>
+        </w:rPr>
+        <w:t xml:space="preserve"> be used by workers, and supervisors. </w:t>
+      </w:r>
+    </w:p>
+    <w:p>
+      <w:pPr>
+        <w:pStyle w:val="ListParagraph"/>
+        <w:numPr>
+          <w:ilvl w:val="0"/>
+          <w:numId w:val="1"/>
+        </w:numPr>
+        <w:spacing w:line="480" w:lineRule="auto"/>
+        <w:rPr>
+          <w:rFonts w:ascii="Times New Roman" w:hAnsi="Times New Roman" w:cs="Times New Roman"/>
+          <w:sz w:val="24"/>
+          <w:szCs w:val="24"/>
+        </w:rPr>
+      </w:pPr>
+      <w:r>
+        <w:rPr>
+          <w:rFonts w:ascii="Times New Roman" w:hAnsi="Times New Roman" w:cs="Times New Roman"/>
+          <w:sz w:val="24"/>
+          <w:szCs w:val="24"/>
+        </w:rPr>
+        <w:t xml:space="preserve">The system must be modular (could be adjusted for multiple business types). </w:t>
+      </w:r>
+    </w:p>
+    <w:p>
+      <w:pPr>
+        <w:spacing w:line="480" w:lineRule="auto"/>
+        <w:jc w:val="center"/>
+        <w:rPr>
+          <w:rFonts w:ascii="Times New Roman" w:hAnsi="Times New Roman" w:cs="Times New Roman"/>
+          <w:sz w:val="24"/>
+          <w:szCs w:val="24"/>
+        </w:rPr>
+      </w:pPr>
+      <w:r>
+        <w:rPr>
+          <w:rFonts w:ascii="Times New Roman" w:hAnsi="Times New Roman" w:cs="Times New Roman"/>
+          <w:sz w:val="24"/>
+          <w:szCs w:val="24"/>
+        </w:rPr>
+        <w:t>Diagrams</w:t>
+      </w:r>
+    </w:p>
+    <w:p>
+      <w:pPr>
+        <w:spacing w:line="480" w:lineRule="auto"/>
+        <w:rPr>
+          <w:rFonts w:ascii="Times New Roman" w:hAnsi="Times New Roman" w:cs="Times New Roman"/>
+          <w:sz w:val="24"/>
+          <w:szCs w:val="24"/>
+        </w:rPr>
+      </w:pPr>
+      <w:r>
+        <w:rPr>
+          <w:noProof/>
+        </w:rPr>
+        <w:drawing>
+          <wp:inline distT="0" distB="0" distL="0" distR="0" wp14:anchorId="179C3C89" wp14:editId="6F073BDE">
+            <wp:extent cx="5943600" cy="2456180"/>
+            <wp:effectExtent l="0" t="0" r="0" b="1270"/>
+            <wp:docPr id="1" name="Picture 1"/>
+            <wp:cNvGraphicFramePr>
+              <a:graphicFrameLocks xmlns:a="http://schemas.openxmlformats.org/drawingml/2006/main" noChangeAspect="1"/>
+            </wp:cNvGraphicFramePr>
+            <a:graphic xmlns:a="http://schemas.openxmlformats.org/drawingml/2006/main">
+              <a:graphicData uri="http://schemas.openxmlformats.org/drawingml/2006/picture">
+                <pic:pic xmlns:pic="http://schemas.openxmlformats.org/drawingml/2006/picture">
+                  <pic:nvPicPr>
+                    <pic:cNvPr id="0" name="Picture 1"/>
+                    <pic:cNvPicPr>
+                      <a:picLocks noChangeAspect="1" noChangeArrowheads="1"/>
+                    </pic:cNvPicPr>
+                  </pic:nvPicPr>
+                  <pic:blipFill>
+                    <a:blip r:embed="rId7">
+                      <a:extLst>
+                        <a:ext uri="{28A0092B-C50C-407E-A947-70E740481C1C}">
+                          <a14:useLocalDpi xmlns:a14="http://schemas.microsoft.com/office/drawing/2010/main" val="0"/>
+                        </a:ext>
+                      </a:extLst>
+                    </a:blip>
+                    <a:srcRect/>
+                    <a:stretch>
+                      <a:fillRect/>
+                    </a:stretch>
+                  </pic:blipFill>
+                  <pic:spPr bwMode="auto">
+                    <a:xfrm>
+                      <a:off x="0" y="0"/>
+                      <a:ext cx="5943600" cy="2456180"/>
+                    </a:xfrm>
+                    <a:prstGeom prst="rect">
+                      <a:avLst/>
+                    </a:prstGeom>
+                    <a:noFill/>
+                    <a:ln>
+                      <a:noFill/>
+                    </a:ln>
+                  </pic:spPr>
+                </pic:pic>
+              </a:graphicData>
+            </a:graphic>
+          </wp:inline>
+        </w:drawing>
+      </w:r>
+    </w:p>
+    <w:p>
+      <w:pPr>
+        <w:spacing w:line="480" w:lineRule="auto"/>
+        <w:rPr>
+          <w:rFonts w:ascii="Times New Roman" w:hAnsi="Times New Roman" w:cs="Times New Roman"/>
+          <w:sz w:val="24"/>
+          <w:szCs w:val="24"/>
+        </w:rPr>
+      </w:pPr>
+      <w:r>
+        <w:rPr>
+          <w:noProof/>
+        </w:rPr>
+        <w:lastRenderedPageBreak/>
+        <w:drawing>
+          <wp:inline distT="0" distB="0" distL="0" distR="0" wp14:anchorId="053F58AD" wp14:editId="3961A1B6">
+            <wp:extent cx="5943600" cy="3567430"/>
+            <wp:effectExtent l="0" t="0" r="0" b="0"/>
+            <wp:docPr id="2" name="Picture 2"/>
+            <wp:cNvGraphicFramePr>
+              <a:graphicFrameLocks xmlns:a="http://schemas.openxmlformats.org/drawingml/2006/main" noChangeAspect="1"/>
+            </wp:cNvGraphicFramePr>
+            <a:graphic xmlns:a="http://schemas.openxmlformats.org/drawingml/2006/main">
+              <a:graphicData uri="http://schemas.openxmlformats.org/drawingml/2006/picture">
+                <pic:pic xmlns:pic="http://schemas.openxmlformats.org/drawingml/2006/picture">
+                  <pic:nvPicPr>
+                    <pic:cNvPr id="0" name="Picture 3"/>
+                    <pic:cNvPicPr>
+                      <a:picLocks noChangeAspect="1" noChangeArrowheads="1"/>
+                    </pic:cNvPicPr>
+                  </pic:nvPicPr>
+                  <pic:blipFill>
+                    <a:blip r:embed="rId8">
+                      <a:extLst>
+                        <a:ext uri="{28A0092B-C50C-407E-A947-70E740481C1C}">
+                          <a14:useLocalDpi xmlns:a14="http://schemas.microsoft.com/office/drawing/2010/main" val="0"/>
+                        </a:ext>
+                      </a:extLst>
+                    </a:blip>
+                    <a:srcRect/>
+                    <a:stretch>
+                      <a:fillRect/>
+                    </a:stretch>
+                  </pic:blipFill>
+                  <pic:spPr bwMode="auto">
+                    <a:xfrm>
+                      <a:off x="0" y="0"/>
+                      <a:ext cx="5943600" cy="3567430"/>
+                    </a:xfrm>
+                    <a:prstGeom prst="rect">
+                      <a:avLst/>
+                    </a:prstGeom>
+                    <a:noFill/>
+                    <a:ln>
+                      <a:noFill/>
+                    </a:ln>
+                  </pic:spPr>
+                </pic:pic>
+              </a:graphicData>
+            </a:graphic>
+          </wp:inline>
+        </w:drawing>
+      </w:r>
+      <w:r>
+        <w:t xml:space="preserve"> </w:t>
+      </w:r>
+      <w:r>
+        <w:rPr>
+          <w:noProof/>
+        </w:rPr>
+        <w:drawing>
+          <wp:inline distT="0" distB="0" distL="0" distR="0" wp14:anchorId="55334E3A" wp14:editId="48B50FD6">
+            <wp:extent cx="5943600" cy="3220720"/>
+            <wp:effectExtent l="0" t="0" r="0" b="0"/>
+            <wp:docPr id="3" name="Picture 3"/>
+            <wp:cNvGraphicFramePr>
+              <a:graphicFrameLocks xmlns:a="http://schemas.openxmlformats.org/drawingml/2006/main" noChangeAspect="1"/>
+            </wp:cNvGraphicFramePr>
+            <a:graphic xmlns:a="http://schemas.openxmlformats.org/drawingml/2006/main">
+              <a:graphicData uri="http://schemas.openxmlformats.org/drawingml/2006/picture">
+                <pic:pic xmlns:pic="http://schemas.openxmlformats.org/drawingml/2006/picture">
+                  <pic:nvPicPr>
+                    <pic:cNvPr id="0" name="Picture 5"/>
+                    <pic:cNvPicPr>
+                      <a:picLocks noChangeAspect="1" noChangeArrowheads="1"/>
+                    </pic:cNvPicPr>
+                  </pic:nvPicPr>
+                  <pic:blipFill>
+                    <a:blip r:embed="rId9">
+                      <a:extLst>
+                        <a:ext uri="{28A0092B-C50C-407E-A947-70E740481C1C}">
+                          <a14:useLocalDpi xmlns:a14="http://schemas.microsoft.com/office/drawing/2010/main" val="0"/>
+                        </a:ext>
+                      </a:extLst>
+                    </a:blip>
+                    <a:srcRect/>
+                    <a:stretch>
+                      <a:fillRect/>
+                    </a:stretch>
+                  </pic:blipFill>
+                  <pic:spPr bwMode="auto">
+                    <a:xfrm>
+                      <a:off x="0" y="0"/>
+                      <a:ext cx="5943600" cy="3220720"/>
+                    </a:xfrm>
+                    <a:prstGeom prst="rect">
+                      <a:avLst/>
+                    </a:prstGeom>
+                    <a:noFill/>
+                    <a:ln>
+                      <a:noFill/>
+                    </a:ln>
+                  </pic:spPr>
+                </pic:pic>
+              </a:graphicData>
+            </a:graphic>
+          </wp:inline>
+        </w:drawing>
+      </w:r>
+    </w:p>
+    <w:p>
+      <w:pPr>
+        <w:spacing w:line="480" w:lineRule="auto"/>
+        <w:rPr>
+          <w:rFonts w:ascii="Times New Roman" w:hAnsi="Times New Roman" w:cs="Times New Roman"/>
+          <w:sz w:val="24"/>
+          <w:szCs w:val="24"/>
+        </w:rPr>
+      </w:pPr>
+    </w:p>
+    <w:p>
+      <w:pPr>
+        <w:spacing w:line="480" w:lineRule="auto"/>
+        <w:rPr>
+          <w:rFonts w:ascii="Times New Roman" w:hAnsi="Times New Roman" w:cs="Times New Roman"/>
+          <w:sz w:val="24"/>
+          <w:szCs w:val="24"/>
+        </w:rPr>
+      </w:pPr>
+    </w:p>
+    <w:p>
+      <w:pPr>
+        <w:spacing w:line="480" w:lineRule="auto"/>
+        <w:jc w:val="center"/>
+        <w:rPr>
+          <w:rFonts w:ascii="Times New Roman" w:hAnsi="Times New Roman" w:cs="Times New Roman"/>
+          <w:sz w:val="24"/>
+          <w:szCs w:val="24"/>
+        </w:rPr>
+      </w:pPr>
+      <w:r>
+        <w:rPr>
+          <w:rFonts w:ascii="Times New Roman" w:hAnsi="Times New Roman" w:cs="Times New Roman"/>
+          <w:sz w:val="24"/>
+          <w:szCs w:val="24"/>
+        </w:rPr>
+        <w:lastRenderedPageBreak/>
+        <w:t>References</w:t>
+      </w:r>
+    </w:p>
+    <w:p>
+      <w:pPr>
+        <w:spacing w:line="480" w:lineRule="auto"/>
+        <w:rPr>
+          <w:rFonts w:ascii="Times New Roman" w:hAnsi="Times New Roman" w:cs="Times New Roman"/>
+          <w:sz w:val="24"/>
+          <w:szCs w:val="24"/>
+        </w:rPr>
+      </w:pPr>
+      <w:r>
+        <w:rPr>
+          <w:rFonts w:ascii="Times New Roman" w:hAnsi="Times New Roman" w:cs="Times New Roman"/>
+          <w:sz w:val="24"/>
+          <w:szCs w:val="24"/>
+        </w:rPr>
+        <w:t>Stubbs, A. T. (2019, October 25). What Is a POS System? Retrieved March 26, 2020, from</w:t>
+      </w:r>
+    </w:p>
+    <w:p>
+      <w:pPr>
+        <w:spacing w:line="480" w:lineRule="auto"/>
+        <w:ind w:firstLine="720"/>
+        <w:rPr>
+          <w:rFonts w:ascii="Times New Roman" w:hAnsi="Times New Roman" w:cs="Times New Roman"/>
+          <w:sz w:val="24"/>
+          <w:szCs w:val="24"/>
+        </w:rPr>
+      </w:pPr>
+      <w:r>
+        <w:rPr>
+          <w:rFonts w:ascii="Times New Roman" w:hAnsi="Times New Roman" w:cs="Times New Roman"/>
+          <w:sz w:val="24"/>
+          <w:szCs w:val="24"/>
+        </w:rPr>
+        <w:t>https://www.softwareadvice.com/resources/what-is-a-point-of-sale-system/</w:t>
       </w:r>
     </w:p>
     <w:sectPr>
+      <w:headerReference w:type="default" r:id="rId10"/>
+      <w:headerReference w:type="first" r:id="rId11"/>
       <w:pgSz w:w="12240" w:h="15840"/>
       <w:pgMar w:top="1440" w:right="1440" w:bottom="1440" w:left="1440" w:header="720" w:footer="720" w:gutter="0"/>
       <w:cols w:space="720"/>
+      <w:titlePg/>
       <w:docGrid w:linePitch="360"/>
     </w:sectPr>
   </w:body>
 </w:document>
+</file>
+
+<file path=word/endnotes.xml><?xml version="1.0" encoding="utf-8"?>
+<w:endnotes xmlns:wpc="http://schemas.microsoft.com/office/word/2010/wordprocessingCanvas" xmlns:cx="http://schemas.microsoft.com/office/drawing/2014/chartex" xmlns:cx1="http://schemas.microsoft.com/office/drawing/2015/9/8/chartex" xmlns:cx2="http://schemas.microsoft.com/office/drawing/2015/10/21/chartex" xmlns:cx3="http://schemas.microsoft.com/office/drawing/2016/5/9/chartex" xmlns:cx4="http://schemas.microsoft.com/office/drawing/2016/5/10/chartex" xmlns:cx5="http://schemas.microsoft.com/office/drawing/2016/5/11/chartex" xmlns:cx6="http://schemas.microsoft.com/office/drawing/2016/5/12/chartex" xmlns:cx7="http://schemas.microsoft.com/office/drawing/2016/5/13/chartex" xmlns:cx8="http://schemas.microsoft.com/office/drawing/2016/5/14/chartex" xmlns:mc="http://schemas.openxmlformats.org/markup-compatibility/2006" xmlns:aink="http://schemas.microsoft.com/office/drawing/2016/ink" xmlns:am3d="http://schemas.microsoft.com/office/drawing/2017/model3d" xmlns:o="urn:schemas-microsoft-com:office:office" xmlns:r="http://schemas.openxmlformats.org/officeDocument/2006/relationships" xmlns:m="http://schemas.openxmlformats.org/officeDocument/2006/math" xmlns:v="urn:schemas-microsoft-com:vml" xmlns:wp14="http://schemas.microsoft.com/office/word/2010/wordprocessingDrawing" xmlns:wp="http://schemas.openxmlformats.org/drawingml/2006/wordprocessingDrawing" xmlns:w10="urn:schemas-microsoft-com:office:word" xmlns:w="http://schemas.openxmlformats.org/wordprocessingml/2006/main" xmlns:w14="http://schemas.microsoft.com/office/word/2010/wordml" xmlns:w15="http://schemas.microsoft.com/office/word/2012/wordml" xmlns:w16cid="http://schemas.microsoft.com/office/word/2016/wordml/cid" xmlns:w16se="http://schemas.microsoft.com/office/word/2015/wordml/symex" xmlns:wpg="http://schemas.microsoft.com/office/word/2010/wordprocessingGroup" xmlns:wpi="http://schemas.microsoft.com/office/word/2010/wordprocessingInk" xmlns:wne="http://schemas.microsoft.com/office/word/2006/wordml" xmlns:wps="http://schemas.microsoft.com/office/word/2010/wordprocessingShape" mc:Ignorable="w14 w15 w16se w16cid wp14">
+  <w:endnote w:type="separator" w:id="-1">
+    <w:p>
+      <w:pPr>
+        <w:spacing w:after="0" w:line="240" w:lineRule="auto"/>
+      </w:pPr>
+      <w:r>
+        <w:separator/>
+      </w:r>
+    </w:p>
+  </w:endnote>
+  <w:endnote w:type="continuationSeparator" w:id="0">
+    <w:p>
+      <w:pPr>
+        <w:spacing w:after="0" w:line="240" w:lineRule="auto"/>
+      </w:pPr>
+      <w:r>
+        <w:continuationSeparator/>
+      </w:r>
+    </w:p>
+  </w:endnote>
+</w:endnotes>
+</file>
+
+<file path=word/footnotes.xml><?xml version="1.0" encoding="utf-8"?>
+<w:footnotes xmlns:wpc="http://schemas.microsoft.com/office/word/2010/wordprocessingCanvas" xmlns:cx="http://schemas.microsoft.com/office/drawing/2014/chartex" xmlns:cx1="http://schemas.microsoft.com/office/drawing/2015/9/8/chartex" xmlns:cx2="http://schemas.microsoft.com/office/drawing/2015/10/21/chartex" xmlns:cx3="http://schemas.microsoft.com/office/drawing/2016/5/9/chartex" xmlns:cx4="http://schemas.microsoft.com/office/drawing/2016/5/10/chartex" xmlns:cx5="http://schemas.microsoft.com/office/drawing/2016/5/11/chartex" xmlns:cx6="http://schemas.microsoft.com/office/drawing/2016/5/12/chartex" xmlns:cx7="http://schemas.microsoft.com/office/drawing/2016/5/13/chartex" xmlns:cx8="http://schemas.microsoft.com/office/drawing/2016/5/14/chartex" xmlns:mc="http://schemas.openxmlformats.org/markup-compatibility/2006" xmlns:aink="http://schemas.microsoft.com/office/drawing/2016/ink" xmlns:am3d="http://schemas.microsoft.com/office/drawing/2017/model3d" xmlns:o="urn:schemas-microsoft-com:office:office" xmlns:r="http://schemas.openxmlformats.org/officeDocument/2006/relationships" xmlns:m="http://schemas.openxmlformats.org/officeDocument/2006/math" xmlns:v="urn:schemas-microsoft-com:vml" xmlns:wp14="http://schemas.microsoft.com/office/word/2010/wordprocessingDrawing" xmlns:wp="http://schemas.openxmlformats.org/drawingml/2006/wordprocessingDrawing" xmlns:w10="urn:schemas-microsoft-com:office:word" xmlns:w="http://schemas.openxmlformats.org/wordprocessingml/2006/main" xmlns:w14="http://schemas.microsoft.com/office/word/2010/wordml" xmlns:w15="http://schemas.microsoft.com/office/word/2012/wordml" xmlns:w16cid="http://schemas.microsoft.com/office/word/2016/wordml/cid" xmlns:w16se="http://schemas.microsoft.com/office/word/2015/wordml/symex" xmlns:wpg="http://schemas.microsoft.com/office/word/2010/wordprocessingGroup" xmlns:wpi="http://schemas.microsoft.com/office/word/2010/wordprocessingInk" xmlns:wne="http://schemas.microsoft.com/office/word/2006/wordml" xmlns:wps="http://schemas.microsoft.com/office/word/2010/wordprocessingShape" mc:Ignorable="w14 w15 w16se w16cid wp14">
+  <w:footnote w:type="separator" w:id="-1">
+    <w:p>
+      <w:pPr>
+        <w:spacing w:after="0" w:line="240" w:lineRule="auto"/>
+      </w:pPr>
+      <w:r>
+        <w:separator/>
+      </w:r>
+    </w:p>
+  </w:footnote>
+  <w:footnote w:type="continuationSeparator" w:id="0">
+    <w:p>
+      <w:pPr>
+        <w:spacing w:after="0" w:line="240" w:lineRule="auto"/>
+      </w:pPr>
+      <w:r>
+        <w:continuationSeparator/>
+      </w:r>
+    </w:p>
+  </w:footnote>
+</w:footnotes>
+</file>
+
+<file path=word/header1.xml><?xml version="1.0" encoding="utf-8"?>
+<w:hdr xmlns:wpc="http://schemas.microsoft.com/office/word/2010/wordprocessingCanvas" xmlns:cx="http://schemas.microsoft.com/office/drawing/2014/chartex" xmlns:cx1="http://schemas.microsoft.com/office/drawing/2015/9/8/chartex" xmlns:cx2="http://schemas.microsoft.com/office/drawing/2015/10/21/chartex" xmlns:cx3="http://schemas.microsoft.com/office/drawing/2016/5/9/chartex" xmlns:cx4="http://schemas.microsoft.com/office/drawing/2016/5/10/chartex" xmlns:cx5="http://schemas.microsoft.com/office/drawing/2016/5/11/chartex" xmlns:cx6="http://schemas.microsoft.com/office/drawing/2016/5/12/chartex" xmlns:cx7="http://schemas.microsoft.com/office/drawing/2016/5/13/chartex" xmlns:cx8="http://schemas.microsoft.com/office/drawing/2016/5/14/chartex" xmlns:mc="http://schemas.openxmlformats.org/markup-compatibility/2006" xmlns:aink="http://schemas.microsoft.com/office/drawing/2016/ink" xmlns:am3d="http://schemas.microsoft.com/office/drawing/2017/model3d" xmlns:o="urn:schemas-microsoft-com:office:office" xmlns:r="http://schemas.openxmlformats.org/officeDocument/2006/relationships" xmlns:m="http://schemas.openxmlformats.org/officeDocument/2006/math" xmlns:v="urn:schemas-microsoft-com:vml" xmlns:wp14="http://schemas.microsoft.com/office/word/2010/wordprocessingDrawing" xmlns:wp="http://schemas.openxmlformats.org/drawingml/2006/wordprocessingDrawing" xmlns:w10="urn:schemas-microsoft-com:office:word" xmlns:w="http://schemas.openxmlformats.org/wordprocessingml/2006/main" xmlns:w14="http://schemas.microsoft.com/office/word/2010/wordml" xmlns:w15="http://schemas.microsoft.com/office/word/2012/wordml" xmlns:w16cid="http://schemas.microsoft.com/office/word/2016/wordml/cid" xmlns:w16se="http://schemas.microsoft.com/office/word/2015/wordml/symex" xmlns:wpg="http://schemas.microsoft.com/office/word/2010/wordprocessingGroup" xmlns:wpi="http://schemas.microsoft.com/office/word/2010/wordprocessingInk" xmlns:wne="http://schemas.microsoft.com/office/word/2006/wordml" xmlns:wps="http://schemas.microsoft.com/office/word/2010/wordprocessingShape" mc:Ignorable="w14 w15 w16se w16cid wp14">
+  <w:p>
+    <w:pPr>
+      <w:pStyle w:val="Header"/>
+      <w:rPr>
+        <w:rFonts w:ascii="Times New Roman" w:hAnsi="Times New Roman" w:cs="Times New Roman"/>
+        <w:sz w:val="24"/>
+        <w:szCs w:val="24"/>
+      </w:rPr>
+    </w:pPr>
+    <w:r>
+      <w:rPr>
+        <w:rFonts w:ascii="Times New Roman" w:hAnsi="Times New Roman" w:cs="Times New Roman"/>
+        <w:sz w:val="24"/>
+        <w:szCs w:val="24"/>
+      </w:rPr>
+      <w:t>OPEN SOURCE POS</w:t>
+    </w:r>
+    <w:r>
+      <w:rPr>
+        <w:rFonts w:ascii="Times New Roman" w:hAnsi="Times New Roman" w:cs="Times New Roman"/>
+        <w:sz w:val="24"/>
+        <w:szCs w:val="24"/>
+      </w:rPr>
+      <w:t xml:space="preserve"> </w:t>
+    </w:r>
+    <w:sdt>
+      <w:sdtPr>
+        <w:rPr>
+          <w:rFonts w:ascii="Times New Roman" w:hAnsi="Times New Roman" w:cs="Times New Roman"/>
+          <w:sz w:val="24"/>
+          <w:szCs w:val="24"/>
+        </w:rPr>
+        <w:id w:val="-550534949"/>
+        <w:docPartObj>
+          <w:docPartGallery w:val="Page Numbers (Top of Page)"/>
+          <w:docPartUnique/>
+        </w:docPartObj>
+      </w:sdtPr>
+      <w:sdtEndPr>
+        <w:rPr>
+          <w:noProof/>
+        </w:rPr>
+      </w:sdtEndPr>
+      <w:sdtContent>
+        <w:r>
+          <w:rPr>
+            <w:rFonts w:ascii="Times New Roman" w:hAnsi="Times New Roman" w:cs="Times New Roman"/>
+            <w:sz w:val="24"/>
+            <w:szCs w:val="24"/>
+          </w:rPr>
+          <w:tab/>
+        </w:r>
+        <w:r>
+          <w:rPr>
+            <w:rFonts w:ascii="Times New Roman" w:hAnsi="Times New Roman" w:cs="Times New Roman"/>
+            <w:sz w:val="24"/>
+            <w:szCs w:val="24"/>
+          </w:rPr>
+          <w:tab/>
+        </w:r>
+        <w:r>
+          <w:rPr>
+            <w:rFonts w:ascii="Times New Roman" w:hAnsi="Times New Roman" w:cs="Times New Roman"/>
+            <w:sz w:val="24"/>
+            <w:szCs w:val="24"/>
+          </w:rPr>
+          <w:fldChar w:fldCharType="begin"/>
+        </w:r>
+        <w:r>
+          <w:rPr>
+            <w:rFonts w:ascii="Times New Roman" w:hAnsi="Times New Roman" w:cs="Times New Roman"/>
+            <w:sz w:val="24"/>
+            <w:szCs w:val="24"/>
+          </w:rPr>
+          <w:instrText xml:space="preserve"> PAGE   \* MERGEFORMAT </w:instrText>
+        </w:r>
+        <w:r>
+          <w:rPr>
+            <w:rFonts w:ascii="Times New Roman" w:hAnsi="Times New Roman" w:cs="Times New Roman"/>
+            <w:sz w:val="24"/>
+            <w:szCs w:val="24"/>
+          </w:rPr>
+          <w:fldChar w:fldCharType="separate"/>
+        </w:r>
+        <w:r>
+          <w:rPr>
+            <w:rFonts w:ascii="Times New Roman" w:hAnsi="Times New Roman" w:cs="Times New Roman"/>
+            <w:noProof/>
+            <w:sz w:val="24"/>
+            <w:szCs w:val="24"/>
+          </w:rPr>
+          <w:t>2</w:t>
+        </w:r>
+        <w:r>
+          <w:rPr>
+            <w:rFonts w:ascii="Times New Roman" w:hAnsi="Times New Roman" w:cs="Times New Roman"/>
+            <w:noProof/>
+            <w:sz w:val="24"/>
+            <w:szCs w:val="24"/>
+          </w:rPr>
+          <w:fldChar w:fldCharType="end"/>
+        </w:r>
+      </w:sdtContent>
+    </w:sdt>
+  </w:p>
+  <w:p>
+    <w:pPr>
+      <w:pStyle w:val="Header"/>
+      <w:rPr>
+        <w:rFonts w:ascii="Times New Roman" w:hAnsi="Times New Roman" w:cs="Times New Roman"/>
+        <w:sz w:val="24"/>
+        <w:szCs w:val="24"/>
+      </w:rPr>
+    </w:pPr>
+  </w:p>
+</w:hdr>
+</file>
+
+<file path=word/header2.xml><?xml version="1.0" encoding="utf-8"?>
+<w:hdr xmlns:wpc="http://schemas.microsoft.com/office/word/2010/wordprocessingCanvas" xmlns:cx="http://schemas.microsoft.com/office/drawing/2014/chartex" xmlns:cx1="http://schemas.microsoft.com/office/drawing/2015/9/8/chartex" xmlns:cx2="http://schemas.microsoft.com/office/drawing/2015/10/21/chartex" xmlns:cx3="http://schemas.microsoft.com/office/drawing/2016/5/9/chartex" xmlns:cx4="http://schemas.microsoft.com/office/drawing/2016/5/10/chartex" xmlns:cx5="http://schemas.microsoft.com/office/drawing/2016/5/11/chartex" xmlns:cx6="http://schemas.microsoft.com/office/drawing/2016/5/12/chartex" xmlns:cx7="http://schemas.microsoft.com/office/drawing/2016/5/13/chartex" xmlns:cx8="http://schemas.microsoft.com/office/drawing/2016/5/14/chartex" xmlns:mc="http://schemas.openxmlformats.org/markup-compatibility/2006" xmlns:aink="http://schemas.microsoft.com/office/drawing/2016/ink" xmlns:am3d="http://schemas.microsoft.com/office/drawing/2017/model3d" xmlns:o="urn:schemas-microsoft-com:office:office" xmlns:r="http://schemas.openxmlformats.org/officeDocument/2006/relationships" xmlns:m="http://schemas.openxmlformats.org/officeDocument/2006/math" xmlns:v="urn:schemas-microsoft-com:vml" xmlns:wp14="http://schemas.microsoft.com/office/word/2010/wordprocessingDrawing" xmlns:wp="http://schemas.openxmlformats.org/drawingml/2006/wordprocessingDrawing" xmlns:w10="urn:schemas-microsoft-com:office:word" xmlns:w="http://schemas.openxmlformats.org/wordprocessingml/2006/main" xmlns:w14="http://schemas.microsoft.com/office/word/2010/wordml" xmlns:w15="http://schemas.microsoft.com/office/word/2012/wordml" xmlns:w16cid="http://schemas.microsoft.com/office/word/2016/wordml/cid" xmlns:w16se="http://schemas.microsoft.com/office/word/2015/wordml/symex" xmlns:wpg="http://schemas.microsoft.com/office/word/2010/wordprocessingGroup" xmlns:wpi="http://schemas.microsoft.com/office/word/2010/wordprocessingInk" xmlns:wne="http://schemas.microsoft.com/office/word/2006/wordml" xmlns:wps="http://schemas.microsoft.com/office/word/2010/wordprocessingShape" mc:Ignorable="w14 w15 w16se w16cid wp14">
+  <w:sdt>
+    <w:sdtPr>
+      <w:rPr>
+        <w:rFonts w:ascii="Times New Roman" w:hAnsi="Times New Roman" w:cs="Times New Roman"/>
+        <w:sz w:val="24"/>
+        <w:szCs w:val="24"/>
+      </w:rPr>
+      <w:id w:val="2005850793"/>
+      <w:docPartObj>
+        <w:docPartGallery w:val="Page Numbers (Top of Page)"/>
+        <w:docPartUnique/>
+      </w:docPartObj>
+    </w:sdtPr>
+    <w:sdtEndPr>
+      <w:rPr>
+        <w:noProof/>
+      </w:rPr>
+    </w:sdtEndPr>
+    <w:sdtContent>
+      <w:p>
+        <w:pPr>
+          <w:pStyle w:val="Header"/>
+          <w:tabs>
+            <w:tab w:val="left" w:pos="4230"/>
+          </w:tabs>
+          <w:rPr>
+            <w:rFonts w:ascii="Times New Roman" w:hAnsi="Times New Roman" w:cs="Times New Roman"/>
+            <w:sz w:val="24"/>
+            <w:szCs w:val="24"/>
+          </w:rPr>
+        </w:pPr>
+        <w:r>
+          <w:rPr>
+            <w:rFonts w:ascii="Times New Roman" w:hAnsi="Times New Roman" w:cs="Times New Roman"/>
+            <w:sz w:val="24"/>
+            <w:szCs w:val="24"/>
+          </w:rPr>
+          <w:t>Running Head: OPEN SOURCE POS</w:t>
+        </w:r>
+        <w:r>
+          <w:rPr>
+            <w:rFonts w:ascii="Times New Roman" w:hAnsi="Times New Roman" w:cs="Times New Roman"/>
+            <w:sz w:val="24"/>
+            <w:szCs w:val="24"/>
+          </w:rPr>
+          <w:tab/>
+        </w:r>
+        <w:r>
+          <w:rPr>
+            <w:rFonts w:ascii="Times New Roman" w:hAnsi="Times New Roman" w:cs="Times New Roman"/>
+            <w:sz w:val="24"/>
+            <w:szCs w:val="24"/>
+          </w:rPr>
+          <w:tab/>
+        </w:r>
+        <w:r>
+          <w:rPr>
+            <w:rFonts w:ascii="Times New Roman" w:hAnsi="Times New Roman" w:cs="Times New Roman"/>
+            <w:sz w:val="24"/>
+            <w:szCs w:val="24"/>
+          </w:rPr>
+          <w:tab/>
+        </w:r>
+        <w:r>
+          <w:rPr>
+            <w:rFonts w:ascii="Times New Roman" w:hAnsi="Times New Roman" w:cs="Times New Roman"/>
+            <w:sz w:val="24"/>
+            <w:szCs w:val="24"/>
+          </w:rPr>
+          <w:fldChar w:fldCharType="begin"/>
+        </w:r>
+        <w:r>
+          <w:rPr>
+            <w:rFonts w:ascii="Times New Roman" w:hAnsi="Times New Roman" w:cs="Times New Roman"/>
+            <w:sz w:val="24"/>
+            <w:szCs w:val="24"/>
+          </w:rPr>
+          <w:instrText xml:space="preserve"> PAGE   \* MERGEFORMAT </w:instrText>
+        </w:r>
+        <w:r>
+          <w:rPr>
+            <w:rFonts w:ascii="Times New Roman" w:hAnsi="Times New Roman" w:cs="Times New Roman"/>
+            <w:sz w:val="24"/>
+            <w:szCs w:val="24"/>
+          </w:rPr>
+          <w:fldChar w:fldCharType="separate"/>
+        </w:r>
+        <w:r>
+          <w:rPr>
+            <w:rFonts w:ascii="Times New Roman" w:hAnsi="Times New Roman" w:cs="Times New Roman"/>
+            <w:noProof/>
+            <w:sz w:val="24"/>
+            <w:szCs w:val="24"/>
+          </w:rPr>
+          <w:t>2</w:t>
+        </w:r>
+        <w:r>
+          <w:rPr>
+            <w:rFonts w:ascii="Times New Roman" w:hAnsi="Times New Roman" w:cs="Times New Roman"/>
+            <w:noProof/>
+            <w:sz w:val="24"/>
+            <w:szCs w:val="24"/>
+          </w:rPr>
+          <w:fldChar w:fldCharType="end"/>
+        </w:r>
+      </w:p>
+    </w:sdtContent>
+  </w:sdt>
+  <w:p>
+    <w:pPr>
+      <w:pStyle w:val="Header"/>
+      <w:rPr>
+        <w:rFonts w:ascii="Times New Roman" w:hAnsi="Times New Roman" w:cs="Times New Roman"/>
+        <w:sz w:val="24"/>
+        <w:szCs w:val="24"/>
+      </w:rPr>
+    </w:pPr>
+  </w:p>
+</w:hdr>
+</file>
+
+<file path=word/numbering.xml><?xml version="1.0" encoding="utf-8"?>
+<w:numbering xmlns:wpc="http://schemas.microsoft.com/office/word/2010/wordprocessingCanvas" xmlns:cx="http://schemas.microsoft.com/office/drawing/2014/chartex" xmlns:cx1="http://schemas.microsoft.com/office/drawing/2015/9/8/chartex" xmlns:cx2="http://schemas.microsoft.com/office/drawing/2015/10/21/chartex" xmlns:cx3="http://schemas.microsoft.com/office/drawing/2016/5/9/chartex" xmlns:cx4="http://schemas.microsoft.com/office/drawing/2016/5/10/chartex" xmlns:cx5="http://schemas.microsoft.com/office/drawing/2016/5/11/chartex" xmlns:cx6="http://schemas.microsoft.com/office/drawing/2016/5/12/chartex" xmlns:cx7="http://schemas.microsoft.com/office/drawing/2016/5/13/chartex" xmlns:cx8="http://schemas.microsoft.com/office/drawing/2016/5/14/chartex" xmlns:mc="http://schemas.openxmlformats.org/markup-compatibility/2006" xmlns:aink="http://schemas.microsoft.com/office/drawing/2016/ink" xmlns:am3d="http://schemas.microsoft.com/office/drawing/2017/model3d" xmlns:o="urn:schemas-microsoft-com:office:office" xmlns:r="http://schemas.openxmlformats.org/officeDocument/2006/relationships" xmlns:m="http://schemas.openxmlformats.org/officeDocument/2006/math" xmlns:v="urn:schemas-microsoft-com:vml" xmlns:wp14="http://schemas.microsoft.com/office/word/2010/wordprocessingDrawing" xmlns:wp="http://schemas.openxmlformats.org/drawingml/2006/wordprocessingDrawing" xmlns:w10="urn:schemas-microsoft-com:office:word" xmlns:w="http://schemas.openxmlformats.org/wordprocessingml/2006/main" xmlns:w14="http://schemas.microsoft.com/office/word/2010/wordml" xmlns:w15="http://schemas.microsoft.com/office/word/2012/wordml" xmlns:w16cid="http://schemas.microsoft.com/office/word/2016/wordml/cid" xmlns:w16se="http://schemas.microsoft.com/office/word/2015/wordml/symex" xmlns:wpg="http://schemas.microsoft.com/office/word/2010/wordprocessingGroup" xmlns:wpi="http://schemas.microsoft.com/office/word/2010/wordprocessingInk" xmlns:wne="http://schemas.microsoft.com/office/word/2006/wordml" xmlns:wps="http://schemas.microsoft.com/office/word/2010/wordprocessingShape" mc:Ignorable="w14 w15 w16se w16cid wp14">
+  <w:abstractNum w:abstractNumId="0" w15:restartNumberingAfterBreak="0">
+    <w:nsid w:val="6D621DF7"/>
+    <w:multiLevelType w:val="hybridMultilevel"/>
+    <w:tmpl w:val="7996FCA8"/>
+    <w:lvl w:ilvl="0" w:tplc="04090001">
+      <w:start w:val="1"/>
+      <w:numFmt w:val="bullet"/>
+      <w:lvlText w:val=""/>
+      <w:lvlJc w:val="left"/>
+      <w:pPr>
+        <w:ind w:left="720" w:hanging="360"/>
+      </w:pPr>
+      <w:rPr>
+        <w:rFonts w:ascii="Symbol" w:hAnsi="Symbol" w:hint="default"/>
+      </w:rPr>
+    </w:lvl>
+    <w:lvl w:ilvl="1" w:tplc="04090003" w:tentative="1">
+      <w:start w:val="1"/>
+      <w:numFmt w:val="bullet"/>
+      <w:lvlText w:val="o"/>
+      <w:lvlJc w:val="left"/>
+      <w:pPr>
+        <w:ind w:left="1440" w:hanging="360"/>
+      </w:pPr>
+      <w:rPr>
+        <w:rFonts w:ascii="Courier New" w:hAnsi="Courier New" w:cs="Courier New" w:hint="default"/>
+      </w:rPr>
+    </w:lvl>
+    <w:lvl w:ilvl="2" w:tplc="04090005" w:tentative="1">
+      <w:start w:val="1"/>
+      <w:numFmt w:val="bullet"/>
+      <w:lvlText w:val=""/>
+      <w:lvlJc w:val="left"/>
+      <w:pPr>
+        <w:ind w:left="2160" w:hanging="360"/>
+      </w:pPr>
+      <w:rPr>
+        <w:rFonts w:ascii="Wingdings" w:hAnsi="Wingdings" w:hint="default"/>
+      </w:rPr>
+    </w:lvl>
+    <w:lvl w:ilvl="3" w:tplc="04090001" w:tentative="1">
+      <w:start w:val="1"/>
+      <w:numFmt w:val="bullet"/>
+      <w:lvlText w:val=""/>
+      <w:lvlJc w:val="left"/>
+      <w:pPr>
+        <w:ind w:left="2880" w:hanging="360"/>
+      </w:pPr>
+      <w:rPr>
+        <w:rFonts w:ascii="Symbol" w:hAnsi="Symbol" w:hint="default"/>
+      </w:rPr>
+    </w:lvl>
+    <w:lvl w:ilvl="4" w:tplc="04090003" w:tentative="1">
+      <w:start w:val="1"/>
+      <w:numFmt w:val="bullet"/>
+      <w:lvlText w:val="o"/>
+      <w:lvlJc w:val="left"/>
+      <w:pPr>
+        <w:ind w:left="3600" w:hanging="360"/>
+      </w:pPr>
+      <w:rPr>
+        <w:rFonts w:ascii="Courier New" w:hAnsi="Courier New" w:cs="Courier New" w:hint="default"/>
+      </w:rPr>
+    </w:lvl>
+    <w:lvl w:ilvl="5" w:tplc="04090005" w:tentative="1">
+      <w:start w:val="1"/>
+      <w:numFmt w:val="bullet"/>
+      <w:lvlText w:val=""/>
+      <w:lvlJc w:val="left"/>
+      <w:pPr>
+        <w:ind w:left="4320" w:hanging="360"/>
+      </w:pPr>
+      <w:rPr>
+        <w:rFonts w:ascii="Wingdings" w:hAnsi="Wingdings" w:hint="default"/>
+      </w:rPr>
+    </w:lvl>
+    <w:lvl w:ilvl="6" w:tplc="04090001" w:tentative="1">
+      <w:start w:val="1"/>
+      <w:numFmt w:val="bullet"/>
+      <w:lvlText w:val=""/>
+      <w:lvlJc w:val="left"/>
+      <w:pPr>
+        <w:ind w:left="5040" w:hanging="360"/>
+      </w:pPr>
+      <w:rPr>
+        <w:rFonts w:ascii="Symbol" w:hAnsi="Symbol" w:hint="default"/>
+      </w:rPr>
+    </w:lvl>
+    <w:lvl w:ilvl="7" w:tplc="04090003" w:tentative="1">
+      <w:start w:val="1"/>
+      <w:numFmt w:val="bullet"/>
+      <w:lvlText w:val="o"/>
+      <w:lvlJc w:val="left"/>
+      <w:pPr>
+        <w:ind w:left="5760" w:hanging="360"/>
+      </w:pPr>
+      <w:rPr>
+        <w:rFonts w:ascii="Courier New" w:hAnsi="Courier New" w:cs="Courier New" w:hint="default"/>
+      </w:rPr>
+    </w:lvl>
+    <w:lvl w:ilvl="8" w:tplc="04090005" w:tentative="1">
+      <w:start w:val="1"/>
+      <w:numFmt w:val="bullet"/>
+      <w:lvlText w:val=""/>
+      <w:lvlJc w:val="left"/>
+      <w:pPr>
+        <w:ind w:left="6480" w:hanging="360"/>
+      </w:pPr>
+      <w:rPr>
+        <w:rFonts w:ascii="Wingdings" w:hAnsi="Wingdings" w:hint="default"/>
+      </w:rPr>
+    </w:lvl>
+  </w:abstractNum>
+  <w:num w:numId="1">
+    <w:abstractNumId w:val="0"/>
+  </w:num>
+</w:numbering>
 </file>
 
 <file path=word/styles.xml><?xml version="1.0" encoding="utf-8"?>
@@ -261,6 +1479,7 @@
     <w:lsdException w:name="HTML Sample" w:semiHidden="1" w:unhideWhenUsed="1"/>
     <w:lsdException w:name="HTML Typewriter" w:semiHidden="1" w:unhideWhenUsed="1"/>
     <w:lsdException w:name="HTML Variable" w:semiHidden="1" w:unhideWhenUsed="1"/>
+    <w:lsdException w:name="Normal Table" w:semiHidden="1" w:unhideWhenUsed="1"/>
     <w:lsdException w:name="annotation subject" w:semiHidden="1" w:unhideWhenUsed="1"/>
     <w:lsdException w:name="No List" w:semiHidden="1" w:unhideWhenUsed="1"/>
     <w:lsdException w:name="Outline List 1" w:semiHidden="1" w:unhideWhenUsed="1"/>
@@ -307,8 +1526,10 @@
     <w:lsdException w:name="Table Subtle 2" w:semiHidden="1" w:unhideWhenUsed="1"/>
     <w:lsdException w:name="Table Web 1" w:semiHidden="1" w:unhideWhenUsed="1"/>
     <w:lsdException w:name="Table Web 2" w:semiHidden="1" w:unhideWhenUsed="1"/>
+    <w:lsdException w:name="Table Web 3" w:semiHidden="1" w:unhideWhenUsed="1"/>
     <w:lsdException w:name="Balloon Text" w:semiHidden="1" w:unhideWhenUsed="1"/>
     <w:lsdException w:name="Table Grid" w:uiPriority="39"/>
+    <w:lsdException w:name="Table Theme" w:semiHidden="1" w:unhideWhenUsed="1"/>
     <w:lsdException w:name="Placeholder Text" w:semiHidden="1"/>
     <w:lsdException w:name="No Spacing" w:uiPriority="1" w:qFormat="1"/>
     <w:lsdException w:name="Light Shading" w:uiPriority="60"/>
@@ -560,6 +1781,96 @@
     <w:uiPriority w:val="99"/>
     <w:semiHidden/>
     <w:unhideWhenUsed/>
+  </w:style>
+  <w:style w:type="character" w:styleId="Hyperlink">
+    <w:name w:val="Hyperlink"/>
+    <w:basedOn w:val="DefaultParagraphFont"/>
+    <w:uiPriority w:val="99"/>
+    <w:unhideWhenUsed/>
+    <w:rsid w:val="003060CA"/>
+    <w:rPr>
+      <w:color w:val="0563C1" w:themeColor="hyperlink"/>
+      <w:u w:val="single"/>
+    </w:rPr>
+  </w:style>
+  <w:style w:type="character" w:styleId="UnresolvedMention">
+    <w:name w:val="Unresolved Mention"/>
+    <w:basedOn w:val="DefaultParagraphFont"/>
+    <w:uiPriority w:val="99"/>
+    <w:semiHidden/>
+    <w:unhideWhenUsed/>
+    <w:rsid w:val="003060CA"/>
+    <w:rPr>
+      <w:color w:val="605E5C"/>
+      <w:shd w:val="clear" w:color="auto" w:fill="E1DFDD"/>
+    </w:rPr>
+  </w:style>
+  <w:style w:type="paragraph" w:styleId="ListParagraph">
+    <w:name w:val="List Paragraph"/>
+    <w:basedOn w:val="Normal"/>
+    <w:uiPriority w:val="34"/>
+    <w:qFormat/>
+    <w:rsid w:val="00A43D6C"/>
+    <w:pPr>
+      <w:ind w:left="720"/>
+      <w:contextualSpacing/>
+    </w:pPr>
+  </w:style>
+  <w:style w:type="character" w:styleId="FollowedHyperlink">
+    <w:name w:val="FollowedHyperlink"/>
+    <w:basedOn w:val="DefaultParagraphFont"/>
+    <w:uiPriority w:val="99"/>
+    <w:semiHidden/>
+    <w:unhideWhenUsed/>
+    <w:rsid w:val="00BA0F17"/>
+    <w:rPr>
+      <w:color w:val="954F72" w:themeColor="followedHyperlink"/>
+      <w:u w:val="single"/>
+    </w:rPr>
+  </w:style>
+  <w:style w:type="paragraph" w:styleId="Header">
+    <w:name w:val="header"/>
+    <w:basedOn w:val="Normal"/>
+    <w:link w:val="HeaderChar"/>
+    <w:uiPriority w:val="99"/>
+    <w:unhideWhenUsed/>
+    <w:rsid w:val="00BA0F17"/>
+    <w:pPr>
+      <w:tabs>
+        <w:tab w:val="center" w:pos="4680"/>
+        <w:tab w:val="right" w:pos="9360"/>
+      </w:tabs>
+      <w:spacing w:after="0" w:line="240" w:lineRule="auto"/>
+    </w:pPr>
+  </w:style>
+  <w:style w:type="character" w:customStyle="1" w:styleId="HeaderChar">
+    <w:name w:val="Header Char"/>
+    <w:basedOn w:val="DefaultParagraphFont"/>
+    <w:link w:val="Header"/>
+    <w:uiPriority w:val="99"/>
+    <w:rsid w:val="00BA0F17"/>
+  </w:style>
+  <w:style w:type="paragraph" w:styleId="Footer">
+    <w:name w:val="footer"/>
+    <w:basedOn w:val="Normal"/>
+    <w:link w:val="FooterChar"/>
+    <w:uiPriority w:val="99"/>
+    <w:unhideWhenUsed/>
+    <w:rsid w:val="00BA0F17"/>
+    <w:pPr>
+      <w:tabs>
+        <w:tab w:val="center" w:pos="4680"/>
+        <w:tab w:val="right" w:pos="9360"/>
+      </w:tabs>
+      <w:spacing w:after="0" w:line="240" w:lineRule="auto"/>
+    </w:pPr>
+  </w:style>
+  <w:style w:type="character" w:customStyle="1" w:styleId="FooterChar">
+    <w:name w:val="Footer Char"/>
+    <w:basedOn w:val="DefaultParagraphFont"/>
+    <w:link w:val="Footer"/>
+    <w:uiPriority w:val="99"/>
+    <w:rsid w:val="00BA0F17"/>
   </w:style>
 </w:styles>
 </file>

</xml_diff>